<commit_message>
higher resolution use case diagram
</commit_message>
<xml_diff>
--- a/Lunch on Wheels-Design Documentation - Summary.docx
+++ b/Lunch on Wheels-Design Documentation - Summary.docx
@@ -150,8 +150,6 @@
           <w:szCs w:val="24"/>
         </w:rPr>
       </w:pPr>
-      <w:bookmarkStart w:id="0" w:name="_GoBack"/>
-      <w:bookmarkEnd w:id="0"/>
     </w:p>
     <w:p>
       <w:pPr>
@@ -607,31 +605,50 @@
           <w:b/>
           <w:bCs/>
         </w:rPr>
-        <w:t>Use Case Diagram:</w:t>
-      </w:r>
-    </w:p>
-    <w:p>
-      <w:pPr>
-        <w:spacing w:line="240" w:lineRule="auto"/>
-        <w:rPr>
-          <w:rFonts w:ascii="Times New Roman" w:eastAsia="Times New Roman" w:hAnsi="Times New Roman" w:cs="Times New Roman"/>
-          <w:color w:val="auto"/>
-          <w:sz w:val="24"/>
-          <w:szCs w:val="24"/>
-        </w:rPr>
-      </w:pPr>
+        <w:t xml:space="preserve">Use Case </w:t>
+      </w:r>
+      <w:bookmarkStart w:id="0" w:name="_GoBack"/>
       <w:r>
         <w:rPr>
           <w:rFonts w:eastAsia="Times New Roman"/>
           <w:b/>
           <w:bCs/>
+        </w:rPr>
+        <w:t>D</w:t>
+      </w:r>
+      <w:bookmarkEnd w:id="0"/>
+      <w:r>
+        <w:rPr>
+          <w:rFonts w:eastAsia="Times New Roman"/>
+          <w:b/>
+          <w:bCs/>
+        </w:rPr>
+        <w:t>iagram:</w:t>
+      </w:r>
+    </w:p>
+    <w:p>
+      <w:pPr>
+        <w:spacing w:line="240" w:lineRule="auto"/>
+        <w:rPr>
+          <w:rFonts w:ascii="Times New Roman" w:eastAsia="Times New Roman" w:hAnsi="Times New Roman" w:cs="Times New Roman"/>
+          <w:color w:val="auto"/>
+          <w:sz w:val="24"/>
+          <w:szCs w:val="24"/>
+        </w:rPr>
+      </w:pPr>
+      <w:r>
+        <w:rPr>
+          <w:rFonts w:ascii="Times New Roman" w:eastAsia="Times New Roman" w:hAnsi="Times New Roman" w:cs="Times New Roman"/>
           <w:noProof/>
+          <w:color w:val="auto"/>
+          <w:sz w:val="24"/>
+          <w:szCs w:val="24"/>
         </w:rPr>
         <w:drawing>
           <wp:inline distT="0" distB="0" distL="0" distR="0">
-            <wp:extent cx="4709160" cy="7673376"/>
-            <wp:effectExtent l="0" t="0" r="0" b="3810"/>
-            <wp:docPr id="2" name="Picture 2" descr="https://lh5.googleusercontent.com/38fw3Lw3y5GEOG1wTjD0DY_VkKU4Jyj7IvFdMl3KF0HyhLzQHfHOrdvyf4Km1kX31PVYLPqogKqyXGNGXY0x1di2m6fhGd8IaDpZc6kacZ8lMp741UW5AgqUvVhZ2P6YUaDzlnHv"/>
+            <wp:extent cx="4979773" cy="8110889"/>
+            <wp:effectExtent l="0" t="0" r="0" b="4445"/>
+            <wp:docPr id="11" name="Picture 11"/>
             <wp:cNvGraphicFramePr>
               <a:graphicFrameLocks xmlns:a="http://schemas.openxmlformats.org/drawingml/2006/main" noChangeAspect="1"/>
             </wp:cNvGraphicFramePr>
@@ -639,13 +656,13 @@
               <a:graphicData uri="http://schemas.openxmlformats.org/drawingml/2006/picture">
                 <pic:pic xmlns:pic="http://schemas.openxmlformats.org/drawingml/2006/picture">
                   <pic:nvPicPr>
-                    <pic:cNvPr id="0" name="Picture 19" descr="https://lh5.googleusercontent.com/38fw3Lw3y5GEOG1wTjD0DY_VkKU4Jyj7IvFdMl3KF0HyhLzQHfHOrdvyf4Km1kX31PVYLPqogKqyXGNGXY0x1di2m6fhGd8IaDpZc6kacZ8lMp741UW5AgqUvVhZ2P6YUaDzlnHv"/>
+                    <pic:cNvPr id="0" name="Picture 81"/>
                     <pic:cNvPicPr>
                       <a:picLocks noChangeAspect="1" noChangeArrowheads="1"/>
                     </pic:cNvPicPr>
                   </pic:nvPicPr>
                   <pic:blipFill>
-                    <a:blip r:embed="rId12">
+                    <a:blip r:embed="rId12" cstate="print">
                       <a:extLst>
                         <a:ext uri="{28A0092B-C50C-407E-A947-70E740481C1C}">
                           <a14:useLocalDpi xmlns:a14="http://schemas.microsoft.com/office/drawing/2010/main" val="0"/>
@@ -660,7 +677,7 @@
                   <pic:spPr bwMode="auto">
                     <a:xfrm>
                       <a:off x="0" y="0"/>
-                      <a:ext cx="4723586" cy="7696883"/>
+                      <a:ext cx="4981817" cy="8114218"/>
                     </a:xfrm>
                     <a:prstGeom prst="rect">
                       <a:avLst/>

</xml_diff>